<commit_message>
Update docs for week 1
</commit_message>
<xml_diff>
--- a/docs/Group-2-Project_Document.docx
+++ b/docs/Group-2-Project_Document.docx
@@ -1654,16 +1654,63 @@
     </w:p>
     <w:p>
       <w:pPr>
-        <w:spacing w:before="100" w:beforeAutospacing="1" w:after="100" w:afterAutospacing="1" w:line="240" w:lineRule="auto"/>
-        <w:rPr>
-          <w:rFonts w:ascii="Arial" w:eastAsia="Times New Roman" w:hAnsi="Arial" w:cs="Arial"/>
-        </w:rPr>
-      </w:pPr>
-      <w:r>
-        <w:rPr>
-          <w:rFonts w:ascii="Arial" w:eastAsia="Times New Roman" w:hAnsi="Arial" w:cs="Arial"/>
-        </w:rPr>
-        <w:t>The initial release will be a cross-platform command-line utility developed in Python 3.10. It will use TCP sockets to support multiple simultaneous client connections, enabling interactions such as order placements from manufacturers and customers. Threading will be used to manage concurrent connections effectively. For data persistence, the system will initially rely on JSON files to track inventory and sales records. The first Release Candidate (RC1.0.0) will operate entirely through a command-line interface, with plans to introduce a graphical user interface in future versions.</w:t>
+        <w:rPr>
+          <w:rFonts w:ascii="Arial" w:hAnsi="Arial" w:cs="Arial"/>
+          <w:b/>
+          <w:bCs/>
+        </w:rPr>
+      </w:pPr>
+      <w:r>
+        <w:rPr>
+          <w:rFonts w:ascii="Arial" w:hAnsi="Arial" w:cs="Arial"/>
+        </w:rPr>
+        <w:t xml:space="preserve">The initial release will be a cross-platform web application developed in </w:t>
+      </w:r>
+      <w:r>
+        <w:rPr>
+          <w:rStyle w:val="Strong"/>
+          <w:rFonts w:ascii="Arial" w:hAnsi="Arial" w:cs="Arial"/>
+        </w:rPr>
+        <w:t>Python 3.10</w:t>
+      </w:r>
+      <w:r>
+        <w:rPr>
+          <w:rFonts w:ascii="Arial" w:hAnsi="Arial" w:cs="Arial"/>
+        </w:rPr>
+        <w:t xml:space="preserve"> using the </w:t>
+      </w:r>
+      <w:r>
+        <w:rPr>
+          <w:rStyle w:val="Strong"/>
+          <w:rFonts w:ascii="Arial" w:hAnsi="Arial" w:cs="Arial"/>
+        </w:rPr>
+        <w:t>Flask</w:t>
+      </w:r>
+      <w:r>
+        <w:rPr>
+          <w:rFonts w:ascii="Arial" w:hAnsi="Arial" w:cs="Arial"/>
+        </w:rPr>
+        <w:t xml:space="preserve"> framework to present a user-friendly web interface. The system will support basic interactions such as inventory management, order placements, and sales tracking. For data persistence, the system will initially rely on </w:t>
+      </w:r>
+      <w:r>
+        <w:rPr>
+          <w:rStyle w:val="Strong"/>
+          <w:rFonts w:ascii="Arial" w:hAnsi="Arial" w:cs="Arial"/>
+        </w:rPr>
+        <w:t>CSV</w:t>
+      </w:r>
+      <w:r>
+        <w:rPr>
+          <w:rStyle w:val="Strong"/>
+          <w:rFonts w:ascii="Arial" w:hAnsi="Arial" w:cs="Arial"/>
+        </w:rPr>
+        <w:t xml:space="preserve"> files</w:t>
+      </w:r>
+      <w:r>
+        <w:rPr>
+          <w:rFonts w:ascii="Arial" w:hAnsi="Arial" w:cs="Arial"/>
+        </w:rPr>
+        <w:t xml:space="preserve"> to track inventory and sales records. The first Release Candidate (RC1.0.0) will operate entirely through the web interface, with plans to introduce more advanced features and possibly a mobile-friendly version in future releases.</w:t>
       </w:r>
     </w:p>
     <w:p>
@@ -1897,8 +1944,15 @@
                 <w:b/>
                 <w:bCs/>
               </w:rPr>
-              <w:t>Kyle Spicer</w:t>
-            </w:r>
+              <w:t>Ryan Kraft</w:t>
+            </w:r>
+          </w:p>
+          <w:p>
+            <w:pPr>
+              <w:rPr>
+                <w:rFonts w:ascii="Arial" w:hAnsi="Arial" w:cs="Arial"/>
+              </w:rPr>
+            </w:pPr>
           </w:p>
         </w:tc>
         <w:tc>
@@ -3583,94 +3637,117 @@
     </w:p>
     <w:p>
       <w:pPr>
-        <w:rPr>
-          <w:rFonts w:ascii="Arial" w:hAnsi="Arial" w:cs="Arial"/>
-          <w:b/>
-          <w:bCs/>
-          <w:u w:val="single"/>
-        </w:rPr>
-      </w:pPr>
-      <w:r>
-        <w:rPr>
-          <w:rFonts w:ascii="Arial" w:hAnsi="Arial" w:cs="Arial"/>
-          <w:b/>
-          <w:bCs/>
-          <w:u w:val="single"/>
-        </w:rPr>
-        <w:t>Classmate’s contribution:</w:t>
-      </w:r>
-    </w:p>
-    <w:p>
-      <w:pPr>
-        <w:rPr>
-          <w:rFonts w:ascii="Arial" w:hAnsi="Arial" w:cs="Arial"/>
-          <w:b/>
-          <w:bCs/>
-        </w:rPr>
-      </w:pPr>
-    </w:p>
-    <w:p>
-      <w:pPr>
         <w:jc w:val="center"/>
         <w:rPr>
-          <w:rFonts w:ascii="Arial" w:hAnsi="Arial" w:cs="Arial"/>
-          <w:b/>
-          <w:bCs/>
-        </w:rPr>
-      </w:pPr>
-      <w:r>
-        <w:rPr>
           <w:noProof/>
         </w:rPr>
-        <w:drawing>
-          <wp:inline distT="0" distB="0" distL="0" distR="0" wp14:anchorId="32F1B1E5" wp14:editId="008F075D">
-            <wp:extent cx="2899065" cy="3556000"/>
-            <wp:effectExtent l="0" t="0" r="0" b="6350"/>
-            <wp:docPr id="1050312098" name="Picture 1" descr="A diagram of a customer&#10;&#10;AI-generated content may be incorrect."/>
-            <wp:cNvGraphicFramePr>
-              <a:graphicFrameLocks xmlns:a="http://schemas.openxmlformats.org/drawingml/2006/main" noChangeAspect="1"/>
-            </wp:cNvGraphicFramePr>
-            <a:graphic xmlns:a="http://schemas.openxmlformats.org/drawingml/2006/main">
-              <a:graphicData uri="http://schemas.openxmlformats.org/drawingml/2006/picture">
-                <pic:pic xmlns:pic="http://schemas.openxmlformats.org/drawingml/2006/picture">
-                  <pic:nvPicPr>
-                    <pic:cNvPr id="1050312098" name="Picture 1" descr="A diagram of a customer&#10;&#10;AI-generated content may be incorrect."/>
-                    <pic:cNvPicPr>
-                      <a:picLocks noChangeAspect="1" noChangeArrowheads="1"/>
-                    </pic:cNvPicPr>
-                  </pic:nvPicPr>
-                  <pic:blipFill>
-                    <a:blip r:embed="rId7">
-                      <a:extLst>
-                        <a:ext uri="{28A0092B-C50C-407E-A947-70E740481C1C}">
-                          <a14:useLocalDpi xmlns:a14="http://schemas.microsoft.com/office/drawing/2010/main" val="0"/>
-                        </a:ext>
-                      </a:extLst>
-                    </a:blip>
-                    <a:srcRect/>
-                    <a:stretch>
-                      <a:fillRect/>
-                    </a:stretch>
-                  </pic:blipFill>
-                  <pic:spPr bwMode="auto">
-                    <a:xfrm>
-                      <a:off x="0" y="0"/>
-                      <a:ext cx="2912812" cy="3572863"/>
-                    </a:xfrm>
-                    <a:prstGeom prst="rect">
-                      <a:avLst/>
-                    </a:prstGeom>
-                    <a:noFill/>
-                    <a:ln>
-                      <a:noFill/>
-                    </a:ln>
-                  </pic:spPr>
-                </pic:pic>
-              </a:graphicData>
-            </a:graphic>
-          </wp:inline>
-        </w:drawing>
-      </w:r>
+      </w:pPr>
+    </w:p>
+    <w:p>
+      <w:pPr>
+        <w:jc w:val="center"/>
+        <w:rPr>
+          <w:noProof/>
+        </w:rPr>
+      </w:pPr>
+    </w:p>
+    <w:p>
+      <w:pPr>
+        <w:jc w:val="center"/>
+        <w:rPr>
+          <w:noProof/>
+        </w:rPr>
+      </w:pPr>
+    </w:p>
+    <w:p>
+      <w:pPr>
+        <w:jc w:val="center"/>
+        <w:rPr>
+          <w:noProof/>
+        </w:rPr>
+      </w:pPr>
+    </w:p>
+    <w:p>
+      <w:pPr>
+        <w:jc w:val="center"/>
+        <w:rPr>
+          <w:noProof/>
+        </w:rPr>
+      </w:pPr>
+    </w:p>
+    <w:p>
+      <w:pPr>
+        <w:jc w:val="center"/>
+        <w:rPr>
+          <w:noProof/>
+        </w:rPr>
+      </w:pPr>
+    </w:p>
+    <w:p>
+      <w:pPr>
+        <w:jc w:val="center"/>
+        <w:rPr>
+          <w:noProof/>
+        </w:rPr>
+      </w:pPr>
+    </w:p>
+    <w:p>
+      <w:pPr>
+        <w:jc w:val="center"/>
+        <w:rPr>
+          <w:noProof/>
+        </w:rPr>
+      </w:pPr>
+    </w:p>
+    <w:p>
+      <w:pPr>
+        <w:jc w:val="center"/>
+        <w:rPr>
+          <w:noProof/>
+        </w:rPr>
+      </w:pPr>
+    </w:p>
+    <w:p>
+      <w:pPr>
+        <w:jc w:val="center"/>
+        <w:rPr>
+          <w:noProof/>
+        </w:rPr>
+      </w:pPr>
+    </w:p>
+    <w:p>
+      <w:pPr>
+        <w:jc w:val="center"/>
+        <w:rPr>
+          <w:noProof/>
+        </w:rPr>
+      </w:pPr>
+    </w:p>
+    <w:p>
+      <w:pPr>
+        <w:jc w:val="center"/>
+        <w:rPr>
+          <w:noProof/>
+        </w:rPr>
+      </w:pPr>
+    </w:p>
+    <w:p>
+      <w:pPr>
+        <w:jc w:val="center"/>
+        <w:rPr>
+          <w:noProof/>
+        </w:rPr>
+      </w:pPr>
+    </w:p>
+    <w:p>
+      <w:pPr>
+        <w:jc w:val="center"/>
+        <w:rPr>
+          <w:rFonts w:ascii="Arial" w:hAnsi="Arial" w:cs="Arial"/>
+          <w:b/>
+          <w:bCs/>
+        </w:rPr>
+      </w:pPr>
     </w:p>
     <w:p>
       <w:pPr>
@@ -3755,7 +3832,7 @@
                     </pic:cNvPicPr>
                   </pic:nvPicPr>
                   <pic:blipFill>
-                    <a:blip r:embed="rId8">
+                    <a:blip r:embed="rId7">
                       <a:extLst>
                         <a:ext uri="{28A0092B-C50C-407E-A947-70E740481C1C}">
                           <a14:useLocalDpi xmlns:a14="http://schemas.microsoft.com/office/drawing/2010/main" val="0"/>
@@ -5260,7 +5337,7 @@
         </w:rPr>
         <w:t xml:space="preserve"> Blog. </w:t>
       </w:r>
-      <w:hyperlink r:id="rId9" w:tgtFrame="_new" w:history="1">
+      <w:hyperlink r:id="rId8" w:tgtFrame="_new" w:history="1">
         <w:r>
           <w:rPr>
             <w:rStyle w:val="Hyperlink"/>
@@ -6829,6 +6906,17 @@
       <w:iCs/>
     </w:rPr>
   </w:style>
+  <w:style w:type="character" w:styleId="Strong">
+    <w:name w:val="Strong"/>
+    <w:basedOn w:val="DefaultParagraphFont"/>
+    <w:uiPriority w:val="22"/>
+    <w:qFormat/>
+    <w:rsid w:val="00C64716"/>
+    <w:rPr>
+      <w:b/>
+      <w:bCs/>
+    </w:rPr>
+  </w:style>
 </w:styles>
 </file>
 

</xml_diff>

<commit_message>
Update repo for Week 2 contributions
</commit_message>
<xml_diff>
--- a/docs/Group-2-Project_Document.docx
+++ b/docs/Group-2-Project_Document.docx
@@ -2780,14 +2780,7 @@
           <w:b/>
           <w:bCs/>
         </w:rPr>
-        <w:t xml:space="preserve">GitHub Link: </w:t>
-      </w:r>
-      <w:r>
-        <w:rPr>
-          <w:b/>
-          <w:bCs/>
-        </w:rPr>
-        <w:t>https://github.com/KyleSpicer/Group-2-Project</w:t>
+        <w:t>GitHub Link: https://github.com/KyleSpicer/Group-2-Project</w:t>
       </w:r>
     </w:p>
     <w:p>
@@ -4465,26 +4458,12 @@
                 <w:bCs/>
               </w:rPr>
             </w:pPr>
-          </w:p>
-          <w:p>
-            <w:pPr>
-              <w:spacing w:before="100" w:beforeAutospacing="1" w:after="100" w:afterAutospacing="1"/>
-              <w:rPr>
-                <w:rFonts w:ascii="Arial" w:hAnsi="Arial" w:cs="Arial"/>
-                <w:b/>
-                <w:bCs/>
-              </w:rPr>
-            </w:pPr>
-          </w:p>
-          <w:p>
-            <w:pPr>
-              <w:spacing w:before="100" w:beforeAutospacing="1" w:after="100" w:afterAutospacing="1"/>
-              <w:rPr>
-                <w:rFonts w:ascii="Arial" w:hAnsi="Arial" w:cs="Arial"/>
-                <w:b/>
-                <w:bCs/>
-              </w:rPr>
-            </w:pPr>
+            <w:r>
+              <w:rPr>
+                <w:rFonts w:ascii="Arial" w:hAnsi="Arial" w:cs="Arial"/>
+              </w:rPr>
+              <w:t>Our team worked well and collaborated on completing the first week of our project. We have a functional product that all team members contributed to. Each team members attitude remained positive and schedules remained flexible, allowing everyone to participate.</w:t>
+            </w:r>
           </w:p>
           <w:p>
             <w:pPr>
@@ -4549,30 +4528,14 @@
               <w:spacing w:before="100" w:beforeAutospacing="1" w:after="100" w:afterAutospacing="1"/>
               <w:rPr>
                 <w:rFonts w:ascii="Arial" w:hAnsi="Arial" w:cs="Arial"/>
-                <w:b/>
-                <w:bCs/>
-              </w:rPr>
-            </w:pPr>
-          </w:p>
-          <w:p>
-            <w:pPr>
-              <w:spacing w:before="100" w:beforeAutospacing="1" w:after="100" w:afterAutospacing="1"/>
-              <w:rPr>
-                <w:rFonts w:ascii="Arial" w:hAnsi="Arial" w:cs="Arial"/>
-                <w:b/>
-                <w:bCs/>
-              </w:rPr>
-            </w:pPr>
-          </w:p>
-          <w:p>
-            <w:pPr>
-              <w:spacing w:before="100" w:beforeAutospacing="1" w:after="100" w:afterAutospacing="1"/>
-              <w:rPr>
-                <w:rFonts w:ascii="Arial" w:hAnsi="Arial" w:cs="Arial"/>
-                <w:b/>
-                <w:bCs/>
-              </w:rPr>
-            </w:pPr>
+              </w:rPr>
+            </w:pPr>
+            <w:r>
+              <w:rPr>
+                <w:rFonts w:ascii="Arial" w:hAnsi="Arial" w:cs="Arial"/>
+              </w:rPr>
+              <w:t>We had some code overlap between developers. Although we have a GitHub repo, we aren’t effectively using it just yet.</w:t>
+            </w:r>
           </w:p>
           <w:p>
             <w:pPr>
@@ -4640,10 +4603,14 @@
               <w:spacing w:before="100" w:beforeAutospacing="1" w:after="100" w:afterAutospacing="1"/>
               <w:rPr>
                 <w:rFonts w:ascii="Arial" w:hAnsi="Arial" w:cs="Arial"/>
-                <w:b/>
-                <w:bCs/>
-              </w:rPr>
-            </w:pPr>
+              </w:rPr>
+            </w:pPr>
+            <w:r>
+              <w:rPr>
+                <w:rFonts w:ascii="Arial" w:hAnsi="Arial" w:cs="Arial"/>
+              </w:rPr>
+              <w:t>We were all surprised at how seamlessly our contributions integrated into the project in this first week. Our code isn’t perfect, but all team members participated equally.</w:t>
+            </w:r>
           </w:p>
           <w:p>
             <w:pPr>
@@ -4732,16 +4699,12 @@
                 <w:bCs/>
               </w:rPr>
             </w:pPr>
-          </w:p>
-          <w:p>
-            <w:pPr>
-              <w:spacing w:before="100" w:beforeAutospacing="1" w:after="100" w:afterAutospacing="1"/>
-              <w:rPr>
-                <w:rFonts w:ascii="Arial" w:hAnsi="Arial" w:cs="Arial"/>
-                <w:b/>
-                <w:bCs/>
-              </w:rPr>
-            </w:pPr>
+            <w:r>
+              <w:rPr>
+                <w:rFonts w:ascii="Arial" w:hAnsi="Arial" w:cs="Arial"/>
+              </w:rPr>
+              <w:t xml:space="preserve">Everyone has different skill levels when it comes to actually developing a team project. It was essential to understand everyone’s weaknesses/strengths and leverage them accordingly. </w:t>
+            </w:r>
           </w:p>
           <w:p>
             <w:pPr>
@@ -4778,6 +4741,32 @@
         </w:tc>
       </w:tr>
     </w:tbl>
+    <w:p>
+      <w:pPr>
+        <w:spacing w:before="100" w:beforeAutospacing="1" w:after="100" w:afterAutospacing="1" w:line="240" w:lineRule="auto"/>
+        <w:ind w:left="1080"/>
+        <w:rPr>
+          <w:rFonts w:ascii="Arial" w:hAnsi="Arial" w:cs="Arial"/>
+          <w:b/>
+          <w:bCs/>
+          <w:sz w:val="24"/>
+          <w:szCs w:val="24"/>
+        </w:rPr>
+      </w:pPr>
+    </w:p>
+    <w:p>
+      <w:pPr>
+        <w:spacing w:before="100" w:beforeAutospacing="1" w:after="100" w:afterAutospacing="1" w:line="240" w:lineRule="auto"/>
+        <w:ind w:left="1080"/>
+        <w:rPr>
+          <w:rFonts w:ascii="Arial" w:hAnsi="Arial" w:cs="Arial"/>
+          <w:b/>
+          <w:bCs/>
+          <w:sz w:val="24"/>
+          <w:szCs w:val="24"/>
+        </w:rPr>
+      </w:pPr>
+    </w:p>
     <w:p>
       <w:pPr>
         <w:spacing w:before="100" w:beforeAutospacing="1" w:after="100" w:afterAutospacing="1" w:line="240" w:lineRule="auto"/>

</xml_diff>